<commit_message>
Changes results index document
</commit_message>
<xml_diff>
--- a/RESULTS/Results_JPS_Thesis-v1.docx
+++ b/RESULTS/Results_JPS_Thesis-v1.docx
@@ -44,10 +44,20 @@
         <w:rPr>
           <w:b/>
           <w:bCs/>
-          <w:u w:val="single"/>
-          <w:lang w:val="en-GB"/>
-        </w:rPr>
-        <w:t xml:space="preserve">R1. </w:t>
+          <w:highlight w:val="yellow"/>
+          <w:u w:val="single"/>
+          <w:lang w:val="en-GB"/>
+        </w:rPr>
+        <w:t>R1.</w:t>
+      </w:r>
+      <w:r>
+        <w:rPr>
+          <w:b/>
+          <w:bCs/>
+          <w:u w:val="single"/>
+          <w:lang w:val="en-GB"/>
+        </w:rPr>
+        <w:t xml:space="preserve"> </w:t>
       </w:r>
       <w:r>
         <w:rPr>
@@ -141,10 +151,20 @@
         <w:rPr>
           <w:b/>
           <w:bCs/>
-          <w:u w:val="single"/>
-          <w:lang w:val="en-GB"/>
-        </w:rPr>
-        <w:t xml:space="preserve">R2. </w:t>
+          <w:highlight w:val="yellow"/>
+          <w:u w:val="single"/>
+          <w:lang w:val="en-GB"/>
+        </w:rPr>
+        <w:t>R2.</w:t>
+      </w:r>
+      <w:r>
+        <w:rPr>
+          <w:b/>
+          <w:bCs/>
+          <w:u w:val="single"/>
+          <w:lang w:val="en-GB"/>
+        </w:rPr>
+        <w:t xml:space="preserve"> </w:t>
       </w:r>
       <w:r>
         <w:rPr>
@@ -278,10 +298,20 @@
         <w:rPr>
           <w:b/>
           <w:bCs/>
-          <w:u w:val="single"/>
-          <w:lang w:val="en-GB"/>
-        </w:rPr>
-        <w:t xml:space="preserve">R3. </w:t>
+          <w:highlight w:val="yellow"/>
+          <w:u w:val="single"/>
+          <w:lang w:val="en-GB"/>
+        </w:rPr>
+        <w:t>R3.</w:t>
+      </w:r>
+      <w:r>
+        <w:rPr>
+          <w:b/>
+          <w:bCs/>
+          <w:u w:val="single"/>
+          <w:lang w:val="en-GB"/>
+        </w:rPr>
+        <w:t xml:space="preserve"> </w:t>
       </w:r>
       <w:r>
         <w:rPr>
@@ -352,19 +382,7 @@
         <w:rPr>
           <w:lang w:val="en-GB"/>
         </w:rPr>
-        <w:t>R3.</w:t>
-      </w:r>
-      <w:r>
-        <w:rPr>
-          <w:lang w:val="en-GB"/>
-        </w:rPr>
-        <w:t>2</w:t>
-      </w:r>
-      <w:r>
-        <w:rPr>
-          <w:lang w:val="en-GB"/>
-        </w:rPr>
-        <w:t xml:space="preserve">. </w:t>
+        <w:t xml:space="preserve">R3.2. </w:t>
       </w:r>
       <w:r>
         <w:rPr>
@@ -419,10 +437,20 @@
         <w:rPr>
           <w:b/>
           <w:bCs/>
-          <w:u w:val="single"/>
-          <w:lang w:val="en-GB"/>
-        </w:rPr>
-        <w:t xml:space="preserve">R4. </w:t>
+          <w:highlight w:val="yellow"/>
+          <w:u w:val="single"/>
+          <w:lang w:val="en-GB"/>
+        </w:rPr>
+        <w:t>R4.</w:t>
+      </w:r>
+      <w:r>
+        <w:rPr>
+          <w:b/>
+          <w:bCs/>
+          <w:u w:val="single"/>
+          <w:lang w:val="en-GB"/>
+        </w:rPr>
+        <w:t xml:space="preserve"> </w:t>
       </w:r>
       <w:r>
         <w:rPr>
@@ -690,10 +718,139 @@
         <w:rPr>
           <w:b/>
           <w:bCs/>
-          <w:u w:val="single"/>
-          <w:lang w:val="en-GB"/>
-        </w:rPr>
-        <w:t xml:space="preserve">R5. </w:t>
+          <w:highlight w:val="yellow"/>
+          <w:u w:val="single"/>
+          <w:lang w:val="en-GB"/>
+        </w:rPr>
+        <w:t>R5.</w:t>
+      </w:r>
+      <w:r>
+        <w:rPr>
+          <w:b/>
+          <w:bCs/>
+          <w:u w:val="single"/>
+          <w:lang w:val="en-GB"/>
+        </w:rPr>
+        <w:t xml:space="preserve"> Independent validation of the species richness – ecosystem functional diversity hypothesis using GBIF and </w:t>
+      </w:r>
+      <w:r>
+        <w:rPr>
+          <w:b/>
+          <w:bCs/>
+          <w:u w:val="single"/>
+          <w:lang w:val="en-GB"/>
+        </w:rPr>
+        <w:t>Terra/MODIS</w:t>
+      </w:r>
+    </w:p>
+    <w:p>
+      <w:pPr>
+        <w:rPr>
+          <w:lang w:val="en-GB"/>
+        </w:rPr>
+      </w:pPr>
+      <w:r>
+        <w:rPr>
+          <w:lang w:val="en-GB"/>
+        </w:rPr>
+        <w:t xml:space="preserve">R5.1. Results for the average </w:t>
+      </w:r>
+      <w:proofErr w:type="spellStart"/>
+      <w:r>
+        <w:rPr>
+          <w:lang w:val="en-GB"/>
+        </w:rPr>
+        <w:t>mmSAR</w:t>
+      </w:r>
+      <w:proofErr w:type="spellEnd"/>
+      <w:r>
+        <w:rPr>
+          <w:lang w:val="en-GB"/>
+        </w:rPr>
+        <w:t xml:space="preserve"> procedure – selection of reference sites for analysis</w:t>
+      </w:r>
+    </w:p>
+    <w:p>
+      <w:pPr>
+        <w:rPr>
+          <w:lang w:val="en-GB"/>
+        </w:rPr>
+      </w:pPr>
+      <w:r>
+        <w:rPr>
+          <w:lang w:val="en-GB"/>
+        </w:rPr>
+        <w:t xml:space="preserve">R5.2. Modelling </w:t>
+      </w:r>
+      <w:r>
+        <w:rPr>
+          <w:lang w:val="en-GB"/>
+        </w:rPr>
+        <w:t>passerine diversity patterns and selection of best EFA/EFT indices</w:t>
+      </w:r>
+    </w:p>
+    <w:p>
+      <w:pPr>
+        <w:rPr>
+          <w:lang w:val="en-GB"/>
+        </w:rPr>
+      </w:pPr>
+    </w:p>
+    <w:p>
+      <w:pPr>
+        <w:rPr>
+          <w:lang w:val="en-GB"/>
+        </w:rPr>
+      </w:pPr>
+    </w:p>
+    <w:p>
+      <w:pPr>
+        <w:rPr>
+          <w:b/>
+          <w:bCs/>
+          <w:u w:val="single"/>
+          <w:lang w:val="en-GB"/>
+        </w:rPr>
+      </w:pPr>
+      <w:r>
+        <w:rPr>
+          <w:b/>
+          <w:bCs/>
+          <w:highlight w:val="yellow"/>
+          <w:u w:val="single"/>
+          <w:lang w:val="en-GB"/>
+        </w:rPr>
+        <w:lastRenderedPageBreak/>
+        <w:t>R</w:t>
+      </w:r>
+      <w:r>
+        <w:rPr>
+          <w:b/>
+          <w:bCs/>
+          <w:highlight w:val="yellow"/>
+          <w:u w:val="single"/>
+          <w:lang w:val="en-GB"/>
+        </w:rPr>
+        <w:t>6</w:t>
+      </w:r>
+      <w:r>
+        <w:rPr>
+          <w:b/>
+          <w:bCs/>
+          <w:highlight w:val="yellow"/>
+          <w:u w:val="single"/>
+          <w:lang w:val="en-GB"/>
+        </w:rPr>
+        <w:t>.</w:t>
+      </w:r>
+      <w:r>
+        <w:rPr>
+          <w:b/>
+          <w:bCs/>
+          <w:u w:val="single"/>
+          <w:lang w:val="en-GB"/>
+        </w:rPr>
+        <w:t xml:space="preserve"> </w:t>
       </w:r>
       <w:r>
         <w:rPr>
@@ -711,68 +868,107 @@
           <w:u w:val="single"/>
           <w:lang w:val="en-GB"/>
         </w:rPr>
-        <w:t>spatiotemporal change of EFA/EFT patterns and species richness</w:t>
-      </w:r>
-    </w:p>
-    <w:p>
-      <w:pPr>
-        <w:rPr>
-          <w:lang w:val="en-GB"/>
-        </w:rPr>
-      </w:pPr>
-      <w:r>
-        <w:rPr>
-          <w:lang w:val="en-GB"/>
-        </w:rPr>
-        <w:t>R5.1. EFA trends for the best indicators previously selected</w:t>
-      </w:r>
-    </w:p>
-    <w:p>
-      <w:pPr>
-        <w:rPr>
-          <w:lang w:val="en-GB"/>
-        </w:rPr>
-      </w:pPr>
-      <w:r>
-        <w:rPr>
-          <w:lang w:val="en-GB"/>
-        </w:rPr>
-        <w:t xml:space="preserve">R5.2. EFT trends </w:t>
-      </w:r>
-      <w:r>
-        <w:rPr>
-          <w:lang w:val="en-GB"/>
-        </w:rPr>
-        <w:t>for the best indicators previously selected</w:t>
-      </w:r>
-    </w:p>
-    <w:p>
-      <w:pPr>
-        <w:rPr>
-          <w:lang w:val="en-GB"/>
-        </w:rPr>
-      </w:pPr>
-      <w:r>
-        <w:rPr>
-          <w:lang w:val="en-GB"/>
-        </w:rPr>
-        <w:t>R5.3. Trends in species richness by group</w:t>
-      </w:r>
-    </w:p>
-    <w:p>
-      <w:pPr>
-        <w:rPr>
-          <w:lang w:val="en-GB"/>
-        </w:rPr>
-      </w:pPr>
-      <w:r>
-        <w:rPr>
-          <w:lang w:val="en-GB"/>
-        </w:rPr>
-        <w:t>(…)</w:t>
+        <w:t>s</w:t>
       </w:r>
       <w:bookmarkStart w:id="0" w:name="_GoBack"/>
       <w:bookmarkEnd w:id="0"/>
+      <w:r>
+        <w:rPr>
+          <w:b/>
+          <w:bCs/>
+          <w:u w:val="single"/>
+          <w:lang w:val="en-GB"/>
+        </w:rPr>
+        <w:t>patiotemporal change of EFA/EFT patterns and species richness</w:t>
+      </w:r>
+    </w:p>
+    <w:p>
+      <w:pPr>
+        <w:rPr>
+          <w:lang w:val="en-GB"/>
+        </w:rPr>
+      </w:pPr>
+      <w:r>
+        <w:rPr>
+          <w:lang w:val="en-GB"/>
+        </w:rPr>
+        <w:t>R</w:t>
+      </w:r>
+      <w:r>
+        <w:rPr>
+          <w:lang w:val="en-GB"/>
+        </w:rPr>
+        <w:t>6</w:t>
+      </w:r>
+      <w:r>
+        <w:rPr>
+          <w:lang w:val="en-GB"/>
+        </w:rPr>
+        <w:t>.1. EFA trends for the best indicators previously selected</w:t>
+      </w:r>
+    </w:p>
+    <w:p>
+      <w:pPr>
+        <w:rPr>
+          <w:lang w:val="en-GB"/>
+        </w:rPr>
+      </w:pPr>
+      <w:r>
+        <w:rPr>
+          <w:lang w:val="en-GB"/>
+        </w:rPr>
+        <w:t>R</w:t>
+      </w:r>
+      <w:r>
+        <w:rPr>
+          <w:lang w:val="en-GB"/>
+        </w:rPr>
+        <w:t>6</w:t>
+      </w:r>
+      <w:r>
+        <w:rPr>
+          <w:lang w:val="en-GB"/>
+        </w:rPr>
+        <w:t>.2. EFT trends for the best indicators previously selected</w:t>
+      </w:r>
+    </w:p>
+    <w:p>
+      <w:pPr>
+        <w:rPr>
+          <w:lang w:val="en-GB"/>
+        </w:rPr>
+      </w:pPr>
+      <w:r>
+        <w:rPr>
+          <w:lang w:val="en-GB"/>
+        </w:rPr>
+        <w:t>R</w:t>
+      </w:r>
+      <w:r>
+        <w:rPr>
+          <w:lang w:val="en-GB"/>
+        </w:rPr>
+        <w:t>6</w:t>
+      </w:r>
+      <w:r>
+        <w:rPr>
+          <w:lang w:val="en-GB"/>
+        </w:rPr>
+        <w:t>.3. Trends in species richness by group</w:t>
+      </w:r>
+    </w:p>
+    <w:p>
+      <w:pPr>
+        <w:rPr>
+          <w:lang w:val="en-GB"/>
+        </w:rPr>
+      </w:pPr>
+      <w:r>
+        <w:rPr>
+          <w:lang w:val="en-GB"/>
+        </w:rPr>
+        <w:t>(…)</w:t>
+      </w:r>
     </w:p>
     <w:p>
       <w:pPr>
@@ -1104,6 +1300,7 @@
     <w:lsdException w:name="HTML Sample" w:semiHidden="1" w:unhideWhenUsed="1"/>
     <w:lsdException w:name="HTML Typewriter" w:semiHidden="1" w:unhideWhenUsed="1"/>
     <w:lsdException w:name="HTML Variable" w:semiHidden="1" w:unhideWhenUsed="1"/>
+    <w:lsdException w:name="Normal Table" w:semiHidden="1" w:unhideWhenUsed="1"/>
     <w:lsdException w:name="annotation subject" w:semiHidden="1" w:unhideWhenUsed="1"/>
     <w:lsdException w:name="No List" w:semiHidden="1" w:unhideWhenUsed="1"/>
     <w:lsdException w:name="Outline List 1" w:semiHidden="1" w:unhideWhenUsed="1"/>
@@ -1150,8 +1347,10 @@
     <w:lsdException w:name="Table Subtle 2" w:semiHidden="1" w:unhideWhenUsed="1"/>
     <w:lsdException w:name="Table Web 1" w:semiHidden="1" w:unhideWhenUsed="1"/>
     <w:lsdException w:name="Table Web 2" w:semiHidden="1" w:unhideWhenUsed="1"/>
+    <w:lsdException w:name="Table Web 3" w:semiHidden="1" w:unhideWhenUsed="1"/>
     <w:lsdException w:name="Balloon Text" w:semiHidden="1" w:unhideWhenUsed="1"/>
     <w:lsdException w:name="Table Grid" w:uiPriority="39"/>
+    <w:lsdException w:name="Table Theme" w:semiHidden="1" w:unhideWhenUsed="1"/>
     <w:lsdException w:name="Placeholder Text" w:semiHidden="1"/>
     <w:lsdException w:name="No Spacing" w:uiPriority="1" w:qFormat="1"/>
     <w:lsdException w:name="Light Shading" w:uiPriority="60"/>
@@ -1718,7 +1917,7 @@
 </file>
 
 <file path=customXml/itemProps1.xml><?xml version="1.0" encoding="utf-8"?>
-<ds:datastoreItem xmlns:ds="http://schemas.openxmlformats.org/officeDocument/2006/customXml" ds:itemID="{A7D3ED74-51AD-40D8-BF85-3F4936DCA5D9}">
+<ds:datastoreItem xmlns:ds="http://schemas.openxmlformats.org/officeDocument/2006/customXml" ds:itemID="{11322015-E20C-4AC4-834C-CB7C5923765A}">
   <ds:schemaRefs>
     <ds:schemaRef ds:uri="http://schemas.openxmlformats.org/officeDocument/2006/bibliography"/>
   </ds:schemaRefs>

</xml_diff>